<commit_message>
Doocumentation update on choice of words and Reply Retweet
</commit_message>
<xml_diff>
--- a/Reports/Docs/ReplyRetweetPartOfDoc.docx
+++ b/Reports/Docs/ReplyRetweetPartOfDoc.docx
@@ -80,15 +80,7 @@
         <w:t>Max Retweet frequency?</w:t>
       </w:r>
       <w:r>
-        <w:t xml:space="preserve"> (who was retweeting max </w:t>
-      </w:r>
-      <w:proofErr w:type="spellStart"/>
-      <w:r>
-        <w:t>outdegree</w:t>
-      </w:r>
-      <w:proofErr w:type="spellEnd"/>
-      <w:r>
-        <w:t xml:space="preserve"> of the user)</w:t>
+        <w:t xml:space="preserve"> (who was retweeting max outdegree of the user)</w:t>
       </w:r>
       <w:r>
         <w:t xml:space="preserve"> How significantly different it is between F and NF </w:t>
@@ -272,21 +264,12 @@
           <w:szCs w:val="32"/>
         </w:rPr>
       </w:pPr>
-      <w:proofErr w:type="spellStart"/>
-      <w:r>
-        <w:rPr>
-          <w:sz w:val="32"/>
-          <w:szCs w:val="32"/>
-        </w:rPr>
-        <w:t>Followee</w:t>
-      </w:r>
-      <w:proofErr w:type="spellEnd"/>
-      <w:r>
-        <w:rPr>
-          <w:sz w:val="32"/>
-          <w:szCs w:val="32"/>
-        </w:rPr>
-        <w:t xml:space="preserve"> count</w:t>
+      <w:r>
+        <w:rPr>
+          <w:sz w:val="32"/>
+          <w:szCs w:val="32"/>
+        </w:rPr>
+        <w:t>Followee count</w:t>
       </w:r>
     </w:p>
     <w:p>
@@ -422,17 +405,8 @@
           <w:sz w:val="32"/>
           <w:szCs w:val="32"/>
         </w:rPr>
-        <w:t xml:space="preserve">We wanted to figure out whose tweets were being max retweeted by Filtered and Non Filtered group and if there is a screaming difference between those celebrities/ famous users based on their max </w:t>
-      </w:r>
-      <w:proofErr w:type="spellStart"/>
-      <w:r>
-        <w:rPr>
-          <w:sz w:val="32"/>
-          <w:szCs w:val="32"/>
-        </w:rPr>
-        <w:t>indegree</w:t>
-      </w:r>
-      <w:proofErr w:type="spellEnd"/>
+        <w:t>We wanted to figure out whose tweets were being max retweeted by Filtered and Non Filtered group and if there is a screaming difference between those celebrities/ famous users based on their max indegree</w:t>
+      </w:r>
     </w:p>
     <w:p>
       <w:pPr>
@@ -510,7 +484,7 @@
           </mc:Choice>
           <mc:Fallback>
             <w:pict>
-              <v:shapetype w14:anchorId="78C66119" id="_x0000_t32" coordsize="21600,21600" o:spt="32" o:oned="t" path="m0,0l21600,21600e" filled="f">
+              <v:shapetype w14:anchorId="708DDE64" id="_x0000_t32" coordsize="21600,21600" o:spt="32" o:oned="t" path="m0,0l21600,21600e" filled="f">
                 <v:path arrowok="t" fillok="f" o:connecttype="none"/>
                 <o:lock v:ext="edit" shapetype="t"/>
               </v:shapetype>
@@ -585,7 +559,7 @@
           </mc:Choice>
           <mc:Fallback>
             <w:pict>
-              <v:shape w14:anchorId="0BBEA4C9" id="Straight_x0020_Arrow_x0020_Connector_x0020_9" o:spid="_x0000_s1026" type="#_x0000_t32" style="position:absolute;margin-left:58.05pt;margin-top:261pt;width:36pt;height:18pt;z-index:251665408;visibility:visible;mso-wrap-style:square;mso-wrap-distance-left:9pt;mso-wrap-distance-top:0;mso-wrap-distance-right:9pt;mso-wrap-distance-bottom:0;mso-position-horizontal:absolute;mso-position-horizontal-relative:text;mso-position-vertical:absolute;mso-position-vertical-relative:text" o:gfxdata="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" strokecolor="black [3213]" strokeweight="1pt">
+              <v:shape w14:anchorId="4655C2CF" id="Straight_x0020_Arrow_x0020_Connector_x0020_9" o:spid="_x0000_s1026" type="#_x0000_t32" style="position:absolute;margin-left:58.05pt;margin-top:261pt;width:36pt;height:18pt;z-index:251665408;visibility:visible;mso-wrap-style:square;mso-wrap-distance-left:9pt;mso-wrap-distance-top:0;mso-wrap-distance-right:9pt;mso-wrap-distance-bottom:0;mso-position-horizontal:absolute;mso-position-horizontal-relative:text;mso-position-vertical:absolute;mso-position-vertical-relative:text" o:gfxdata="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" strokecolor="black [3213]" strokeweight="1pt">
                 <v:stroke endarrow="block" joinstyle="miter"/>
               </v:shape>
             </w:pict>
@@ -656,7 +630,7 @@
           </mc:Choice>
           <mc:Fallback>
             <w:pict>
-              <v:shape w14:anchorId="41C804F2" id="Straight_x0020_Arrow_x0020_Connector_x0020_8" o:spid="_x0000_s1026" type="#_x0000_t32" style="position:absolute;margin-left:109pt;margin-top:203.8pt;width:36pt;height:18pt;z-index:251663360;visibility:visible;mso-wrap-style:square;mso-wrap-distance-left:9pt;mso-wrap-distance-top:0;mso-wrap-distance-right:9pt;mso-wrap-distance-bottom:0;mso-position-horizontal:absolute;mso-position-horizontal-relative:text;mso-position-vertical:absolute;mso-position-vertical-relative:text" o:gfxdata="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" strokecolor="black [3213]" strokeweight="1pt">
+              <v:shape w14:anchorId="575E8471" id="Straight_x0020_Arrow_x0020_Connector_x0020_8" o:spid="_x0000_s1026" type="#_x0000_t32" style="position:absolute;margin-left:109pt;margin-top:203.8pt;width:36pt;height:18pt;z-index:251663360;visibility:visible;mso-wrap-style:square;mso-wrap-distance-left:9pt;mso-wrap-distance-top:0;mso-wrap-distance-right:9pt;mso-wrap-distance-bottom:0;mso-position-horizontal:absolute;mso-position-horizontal-relative:text;mso-position-vertical:absolute;mso-position-vertical-relative:text" o:gfxdata="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" strokecolor="black [3213]" strokeweight="1pt">
                 <v:stroke endarrow="block" joinstyle="miter"/>
               </v:shape>
             </w:pict>
@@ -727,7 +701,7 @@
           </mc:Choice>
           <mc:Fallback>
             <w:pict>
-              <v:shape w14:anchorId="2C0ED50D" id="Straight_x0020_Arrow_x0020_Connector_x0020_6" o:spid="_x0000_s1026" type="#_x0000_t32" style="position:absolute;margin-left:85.05pt;margin-top:180pt;width:36pt;height:18pt;z-index:251659264;visibility:visible;mso-wrap-style:square;mso-wrap-distance-left:9pt;mso-wrap-distance-top:0;mso-wrap-distance-right:9pt;mso-wrap-distance-bottom:0;mso-position-horizontal:absolute;mso-position-horizontal-relative:text;mso-position-vertical:absolute;mso-position-vertical-relative:text" o:gfxdata="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" strokecolor="black [3213]" strokeweight="1pt">
+              <v:shape w14:anchorId="69EB44C9" id="Straight_x0020_Arrow_x0020_Connector_x0020_6" o:spid="_x0000_s1026" type="#_x0000_t32" style="position:absolute;margin-left:85.05pt;margin-top:180pt;width:36pt;height:18pt;z-index:251659264;visibility:visible;mso-wrap-style:square;mso-wrap-distance-left:9pt;mso-wrap-distance-top:0;mso-wrap-distance-right:9pt;mso-wrap-distance-bottom:0;mso-position-horizontal:absolute;mso-position-horizontal-relative:text;mso-position-vertical:absolute;mso-position-vertical-relative:text" o:gfxdata="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" strokecolor="black [3213]" strokeweight="1pt">
                 <v:stroke endarrow="block" joinstyle="miter"/>
               </v:shape>
             </w:pict>
@@ -913,23 +887,7 @@
           <w:sz w:val="32"/>
           <w:szCs w:val="32"/>
         </w:rPr>
-        <w:t xml:space="preserve">We had both set of users U_F, U_NF and we had randomly selected 1000 users to download last 3000 tweets (twitter </w:t>
-      </w:r>
-      <w:proofErr w:type="spellStart"/>
-      <w:r>
-        <w:rPr>
-          <w:sz w:val="32"/>
-          <w:szCs w:val="32"/>
-        </w:rPr>
-        <w:t>api</w:t>
-      </w:r>
-      <w:proofErr w:type="spellEnd"/>
-      <w:r>
-        <w:rPr>
-          <w:sz w:val="32"/>
-          <w:szCs w:val="32"/>
-        </w:rPr>
-        <w:t xml:space="preserve"> rate limitation) </w:t>
+        <w:t xml:space="preserve">We had both set of users U_F, U_NF and we had randomly selected 1000 users to download last 3000 tweets (twitter api rate limitation) </w:t>
       </w:r>
     </w:p>
     <w:p>
@@ -1053,39 +1011,7 @@
           <w:sz w:val="32"/>
           <w:szCs w:val="32"/>
         </w:rPr>
-        <w:t xml:space="preserve">RT@ </w:t>
-      </w:r>
-      <w:proofErr w:type="spellStart"/>
-      <w:r>
-        <w:rPr>
-          <w:sz w:val="32"/>
-          <w:szCs w:val="32"/>
-        </w:rPr>
-        <w:t>Matei</w:t>
-      </w:r>
-      <w:proofErr w:type="spellEnd"/>
-      <w:r>
-        <w:rPr>
-          <w:sz w:val="32"/>
-          <w:szCs w:val="32"/>
-        </w:rPr>
-        <w:t xml:space="preserve"> </w:t>
-      </w:r>
-      <w:proofErr w:type="spellStart"/>
-      <w:r>
-        <w:rPr>
-          <w:sz w:val="32"/>
-          <w:szCs w:val="32"/>
-        </w:rPr>
-        <w:t>Zaharia</w:t>
-      </w:r>
-      <w:proofErr w:type="spellEnd"/>
-      <w:r>
-        <w:rPr>
-          <w:sz w:val="32"/>
-          <w:szCs w:val="32"/>
-        </w:rPr>
-        <w:t xml:space="preserve">: text text text text text text </w:t>
+        <w:t xml:space="preserve">RT@ Matei Zaharia: text text text text text text </w:t>
       </w:r>
     </w:p>
     <w:p>
@@ -1496,23 +1422,7 @@
           <w:sz w:val="21"/>
           <w:szCs w:val="21"/>
         </w:rPr>
-        <w:t xml:space="preserve">users based on maximum </w:t>
-      </w:r>
-      <w:proofErr w:type="spellStart"/>
-      <w:r>
-        <w:rPr>
-          <w:sz w:val="21"/>
-          <w:szCs w:val="21"/>
-        </w:rPr>
-        <w:t>indegree</w:t>
-      </w:r>
-      <w:proofErr w:type="spellEnd"/>
-      <w:r>
-        <w:rPr>
-          <w:sz w:val="21"/>
-          <w:szCs w:val="21"/>
-        </w:rPr>
-        <w:t xml:space="preserve"> connections</w:t>
+        <w:t>users based on maximum indegree connections</w:t>
       </w:r>
     </w:p>
     <w:p>
@@ -1599,23 +1509,7 @@
           <w:sz w:val="32"/>
           <w:szCs w:val="32"/>
         </w:rPr>
-        <w:t xml:space="preserve">Based on the max in-degree, we observed that there wasn’t a significant difference in </w:t>
-      </w:r>
-      <w:proofErr w:type="gramStart"/>
-      <w:r>
-        <w:rPr>
-          <w:sz w:val="32"/>
-          <w:szCs w:val="32"/>
-        </w:rPr>
-        <w:t>users</w:t>
-      </w:r>
-      <w:proofErr w:type="gramEnd"/>
-      <w:r>
-        <w:rPr>
-          <w:sz w:val="32"/>
-          <w:szCs w:val="32"/>
-        </w:rPr>
-        <w:t xml:space="preserve"> tweet being retweeted, which were almost either sexual jokes, or single liner quotes. </w:t>
+        <w:t xml:space="preserve">Based on the max in-degree, we observed that there wasn’t a significant difference in users tweet being retweeted, which were almost either sexual jokes, or single liner quotes. </w:t>
       </w:r>
     </w:p>
     <w:p>
@@ -1752,257 +1646,272 @@
           <w:szCs w:val="32"/>
         </w:rPr>
       </w:pPr>
+    </w:p>
+    <w:p>
+      <w:pPr>
+        <w:rPr>
+          <w:sz w:val="32"/>
+          <w:szCs w:val="32"/>
+        </w:rPr>
+      </w:pPr>
+    </w:p>
+    <w:p>
+      <w:pPr>
+        <w:rPr>
+          <w:sz w:val="32"/>
+          <w:szCs w:val="32"/>
+        </w:rPr>
+      </w:pPr>
+    </w:p>
+    <w:p>
+      <w:pPr>
+        <w:rPr>
+          <w:sz w:val="32"/>
+          <w:szCs w:val="32"/>
+        </w:rPr>
+      </w:pPr>
+    </w:p>
+    <w:p>
+      <w:pPr>
+        <w:rPr>
+          <w:sz w:val="32"/>
+          <w:szCs w:val="32"/>
+        </w:rPr>
+      </w:pPr>
+    </w:p>
+    <w:p>
+      <w:pPr>
+        <w:rPr>
+          <w:sz w:val="32"/>
+          <w:szCs w:val="32"/>
+        </w:rPr>
+      </w:pPr>
+    </w:p>
+    <w:p>
+      <w:pPr>
+        <w:rPr>
+          <w:sz w:val="32"/>
+          <w:szCs w:val="32"/>
+        </w:rPr>
+      </w:pPr>
+    </w:p>
+    <w:p>
+      <w:pPr>
+        <w:rPr>
+          <w:sz w:val="32"/>
+          <w:szCs w:val="32"/>
+        </w:rPr>
+      </w:pPr>
+    </w:p>
+    <w:p>
+      <w:pPr>
+        <w:rPr>
+          <w:sz w:val="32"/>
+          <w:szCs w:val="32"/>
+        </w:rPr>
+      </w:pPr>
+    </w:p>
+    <w:p>
+      <w:pPr>
+        <w:rPr>
+          <w:sz w:val="32"/>
+          <w:szCs w:val="32"/>
+        </w:rPr>
+      </w:pPr>
+    </w:p>
+    <w:p>
+      <w:pPr>
+        <w:rPr>
+          <w:sz w:val="32"/>
+          <w:szCs w:val="32"/>
+        </w:rPr>
+      </w:pPr>
+    </w:p>
+    <w:p>
+      <w:pPr>
+        <w:rPr>
+          <w:sz w:val="32"/>
+          <w:szCs w:val="32"/>
+        </w:rPr>
+      </w:pPr>
+    </w:p>
+    <w:p>
+      <w:pPr>
+        <w:rPr>
+          <w:sz w:val="32"/>
+          <w:szCs w:val="32"/>
+        </w:rPr>
+      </w:pPr>
+    </w:p>
+    <w:p>
+      <w:pPr>
+        <w:rPr>
+          <w:sz w:val="32"/>
+          <w:szCs w:val="32"/>
+        </w:rPr>
+      </w:pPr>
+    </w:p>
+    <w:p>
+      <w:pPr>
+        <w:rPr>
+          <w:sz w:val="32"/>
+          <w:szCs w:val="32"/>
+        </w:rPr>
+      </w:pPr>
+    </w:p>
+    <w:p>
+      <w:pPr>
+        <w:rPr>
+          <w:sz w:val="32"/>
+          <w:szCs w:val="32"/>
+        </w:rPr>
+      </w:pPr>
+    </w:p>
+    <w:p>
+      <w:pPr>
+        <w:rPr>
+          <w:sz w:val="32"/>
+          <w:szCs w:val="32"/>
+        </w:rPr>
+      </w:pPr>
+    </w:p>
+    <w:p>
+      <w:pPr>
+        <w:rPr>
+          <w:sz w:val="32"/>
+          <w:szCs w:val="32"/>
+        </w:rPr>
+      </w:pPr>
+    </w:p>
+    <w:p>
+      <w:pPr>
+        <w:rPr>
+          <w:sz w:val="32"/>
+          <w:szCs w:val="32"/>
+        </w:rPr>
+      </w:pPr>
+    </w:p>
+    <w:p>
+      <w:pPr>
+        <w:rPr>
+          <w:sz w:val="32"/>
+          <w:szCs w:val="32"/>
+        </w:rPr>
+      </w:pPr>
+    </w:p>
+    <w:p>
+      <w:pPr>
+        <w:rPr>
+          <w:sz w:val="32"/>
+          <w:szCs w:val="32"/>
+        </w:rPr>
+      </w:pPr>
+    </w:p>
+    <w:p>
+      <w:pPr>
+        <w:rPr>
+          <w:sz w:val="32"/>
+          <w:szCs w:val="32"/>
+        </w:rPr>
+      </w:pPr>
+    </w:p>
+    <w:p>
+      <w:pPr>
+        <w:rPr>
+          <w:sz w:val="32"/>
+          <w:szCs w:val="32"/>
+        </w:rPr>
+      </w:pPr>
+    </w:p>
+    <w:p>
+      <w:pPr>
+        <w:rPr>
+          <w:sz w:val="32"/>
+          <w:szCs w:val="32"/>
+        </w:rPr>
+      </w:pPr>
+    </w:p>
+    <w:p>
+      <w:pPr>
+        <w:rPr>
+          <w:sz w:val="32"/>
+          <w:szCs w:val="32"/>
+        </w:rPr>
+      </w:pPr>
+    </w:p>
+    <w:p>
+      <w:pPr>
+        <w:rPr>
+          <w:sz w:val="32"/>
+          <w:szCs w:val="32"/>
+        </w:rPr>
+      </w:pPr>
+    </w:p>
+    <w:p>
+      <w:pPr>
+        <w:rPr>
+          <w:sz w:val="32"/>
+          <w:szCs w:val="32"/>
+        </w:rPr>
+      </w:pPr>
+    </w:p>
+    <w:p>
+      <w:pPr>
+        <w:rPr>
+          <w:sz w:val="32"/>
+          <w:szCs w:val="32"/>
+        </w:rPr>
+      </w:pPr>
+    </w:p>
+    <w:p>
+      <w:pPr>
+        <w:rPr>
+          <w:sz w:val="32"/>
+          <w:szCs w:val="32"/>
+        </w:rPr>
+      </w:pPr>
+    </w:p>
+    <w:p>
+      <w:pPr>
+        <w:rPr>
+          <w:sz w:val="32"/>
+          <w:szCs w:val="32"/>
+        </w:rPr>
+      </w:pPr>
+    </w:p>
+    <w:p>
+      <w:pPr>
+        <w:rPr>
+          <w:sz w:val="32"/>
+          <w:szCs w:val="32"/>
+        </w:rPr>
+      </w:pPr>
+    </w:p>
+    <w:p>
+      <w:pPr>
+        <w:rPr>
+          <w:sz w:val="32"/>
+          <w:szCs w:val="32"/>
+        </w:rPr>
+      </w:pPr>
+    </w:p>
+    <w:p>
+      <w:pPr>
+        <w:rPr>
+          <w:sz w:val="32"/>
+          <w:szCs w:val="32"/>
+        </w:rPr>
+      </w:pPr>
+    </w:p>
+    <w:p>
+      <w:pPr>
+        <w:rPr>
+          <w:sz w:val="32"/>
+          <w:szCs w:val="32"/>
+        </w:rPr>
+      </w:pPr>
       <w:bookmarkStart w:id="0" w:name="_GoBack"/>
       <w:bookmarkEnd w:id="0"/>
-    </w:p>
-    <w:p>
-      <w:pPr>
-        <w:rPr>
-          <w:sz w:val="32"/>
-          <w:szCs w:val="32"/>
-        </w:rPr>
-      </w:pPr>
-    </w:p>
-    <w:p>
-      <w:pPr>
-        <w:rPr>
-          <w:sz w:val="32"/>
-          <w:szCs w:val="32"/>
-        </w:rPr>
-      </w:pPr>
-    </w:p>
-    <w:p>
-      <w:pPr>
-        <w:rPr>
-          <w:sz w:val="32"/>
-          <w:szCs w:val="32"/>
-        </w:rPr>
-      </w:pPr>
-    </w:p>
-    <w:p>
-      <w:pPr>
-        <w:rPr>
-          <w:sz w:val="32"/>
-          <w:szCs w:val="32"/>
-        </w:rPr>
-      </w:pPr>
-    </w:p>
-    <w:p>
-      <w:pPr>
-        <w:rPr>
-          <w:sz w:val="32"/>
-          <w:szCs w:val="32"/>
-        </w:rPr>
-      </w:pPr>
-    </w:p>
-    <w:p>
-      <w:pPr>
-        <w:rPr>
-          <w:sz w:val="32"/>
-          <w:szCs w:val="32"/>
-        </w:rPr>
-      </w:pPr>
-    </w:p>
-    <w:p>
-      <w:pPr>
-        <w:rPr>
-          <w:sz w:val="32"/>
-          <w:szCs w:val="32"/>
-        </w:rPr>
-      </w:pPr>
-    </w:p>
-    <w:p>
-      <w:pPr>
-        <w:rPr>
-          <w:sz w:val="32"/>
-          <w:szCs w:val="32"/>
-        </w:rPr>
-      </w:pPr>
-    </w:p>
-    <w:p>
-      <w:pPr>
-        <w:rPr>
-          <w:sz w:val="32"/>
-          <w:szCs w:val="32"/>
-        </w:rPr>
-      </w:pPr>
-    </w:p>
-    <w:p>
-      <w:pPr>
-        <w:rPr>
-          <w:sz w:val="32"/>
-          <w:szCs w:val="32"/>
-        </w:rPr>
-      </w:pPr>
-    </w:p>
-    <w:p>
-      <w:pPr>
-        <w:rPr>
-          <w:sz w:val="32"/>
-          <w:szCs w:val="32"/>
-        </w:rPr>
-      </w:pPr>
-    </w:p>
-    <w:p>
-      <w:pPr>
-        <w:rPr>
-          <w:sz w:val="32"/>
-          <w:szCs w:val="32"/>
-        </w:rPr>
-      </w:pPr>
-    </w:p>
-    <w:p>
-      <w:pPr>
-        <w:rPr>
-          <w:sz w:val="32"/>
-          <w:szCs w:val="32"/>
-        </w:rPr>
-      </w:pPr>
-    </w:p>
-    <w:p>
-      <w:pPr>
-        <w:rPr>
-          <w:sz w:val="32"/>
-          <w:szCs w:val="32"/>
-        </w:rPr>
-      </w:pPr>
-    </w:p>
-    <w:p>
-      <w:pPr>
-        <w:rPr>
-          <w:sz w:val="32"/>
-          <w:szCs w:val="32"/>
-        </w:rPr>
-      </w:pPr>
-    </w:p>
-    <w:p>
-      <w:pPr>
-        <w:rPr>
-          <w:sz w:val="32"/>
-          <w:szCs w:val="32"/>
-        </w:rPr>
-      </w:pPr>
-    </w:p>
-    <w:p>
-      <w:pPr>
-        <w:rPr>
-          <w:sz w:val="32"/>
-          <w:szCs w:val="32"/>
-        </w:rPr>
-      </w:pPr>
-    </w:p>
-    <w:p>
-      <w:pPr>
-        <w:rPr>
-          <w:sz w:val="32"/>
-          <w:szCs w:val="32"/>
-        </w:rPr>
-      </w:pPr>
-    </w:p>
-    <w:p>
-      <w:pPr>
-        <w:rPr>
-          <w:sz w:val="32"/>
-          <w:szCs w:val="32"/>
-        </w:rPr>
-      </w:pPr>
-    </w:p>
-    <w:p>
-      <w:pPr>
-        <w:rPr>
-          <w:sz w:val="32"/>
-          <w:szCs w:val="32"/>
-        </w:rPr>
-      </w:pPr>
-    </w:p>
-    <w:p>
-      <w:pPr>
-        <w:rPr>
-          <w:sz w:val="32"/>
-          <w:szCs w:val="32"/>
-        </w:rPr>
-      </w:pPr>
-    </w:p>
-    <w:p>
-      <w:pPr>
-        <w:rPr>
-          <w:sz w:val="32"/>
-          <w:szCs w:val="32"/>
-        </w:rPr>
-      </w:pPr>
-    </w:p>
-    <w:p>
-      <w:pPr>
-        <w:rPr>
-          <w:sz w:val="32"/>
-          <w:szCs w:val="32"/>
-        </w:rPr>
-      </w:pPr>
-    </w:p>
-    <w:p>
-      <w:pPr>
-        <w:rPr>
-          <w:sz w:val="32"/>
-          <w:szCs w:val="32"/>
-        </w:rPr>
-      </w:pPr>
-    </w:p>
-    <w:p>
-      <w:pPr>
-        <w:rPr>
-          <w:sz w:val="32"/>
-          <w:szCs w:val="32"/>
-        </w:rPr>
-      </w:pPr>
-    </w:p>
-    <w:p>
-      <w:pPr>
-        <w:rPr>
-          <w:sz w:val="32"/>
-          <w:szCs w:val="32"/>
-        </w:rPr>
-      </w:pPr>
-    </w:p>
-    <w:p>
-      <w:pPr>
-        <w:rPr>
-          <w:sz w:val="32"/>
-          <w:szCs w:val="32"/>
-        </w:rPr>
-      </w:pPr>
-    </w:p>
-    <w:p>
-      <w:pPr>
-        <w:rPr>
-          <w:sz w:val="32"/>
-          <w:szCs w:val="32"/>
-        </w:rPr>
-      </w:pPr>
-    </w:p>
-    <w:p>
-      <w:pPr>
-        <w:rPr>
-          <w:sz w:val="32"/>
-          <w:szCs w:val="32"/>
-        </w:rPr>
-      </w:pPr>
-    </w:p>
-    <w:p>
-      <w:pPr>
-        <w:rPr>
-          <w:sz w:val="32"/>
-          <w:szCs w:val="32"/>
-        </w:rPr>
-      </w:pPr>
-    </w:p>
-    <w:p>
-      <w:pPr>
-        <w:rPr>
-          <w:sz w:val="32"/>
-          <w:szCs w:val="32"/>
-        </w:rPr>
-      </w:pPr>
-      <w:proofErr w:type="gramStart"/>
       <w:r>
         <w:rPr>
           <w:sz w:val="32"/>
@@ -2010,7 +1919,6 @@
         </w:rPr>
         <w:t>EVC(</w:t>
       </w:r>
-      <w:proofErr w:type="gramEnd"/>
       <w:r>
         <w:rPr>
           <w:sz w:val="32"/>
@@ -2074,23 +1982,7 @@
           <w:sz w:val="32"/>
           <w:szCs w:val="32"/>
         </w:rPr>
-        <w:t xml:space="preserve">To understand EVC, lets understand Degree centrality at first. </w:t>
-      </w:r>
-      <w:proofErr w:type="gramStart"/>
-      <w:r>
-        <w:rPr>
-          <w:sz w:val="32"/>
-          <w:szCs w:val="32"/>
-        </w:rPr>
-        <w:t>Typically</w:t>
-      </w:r>
-      <w:proofErr w:type="gramEnd"/>
-      <w:r>
-        <w:rPr>
-          <w:sz w:val="32"/>
-          <w:szCs w:val="32"/>
-        </w:rPr>
-        <w:t xml:space="preserve"> </w:t>
+        <w:t xml:space="preserve">To understand EVC, lets understand Degree centrality at first. Typically </w:t>
       </w:r>
       <w:r>
         <w:rPr>
@@ -2169,30 +2061,12 @@
           <w:szCs w:val="32"/>
         </w:rPr>
       </w:pPr>
-      <w:proofErr w:type="spellStart"/>
-      <w:proofErr w:type="gramStart"/>
-      <w:r>
-        <w:rPr>
-          <w:sz w:val="32"/>
-          <w:szCs w:val="32"/>
-        </w:rPr>
-        <w:t>e.g</w:t>
-      </w:r>
-      <w:proofErr w:type="spellEnd"/>
-      <w:r>
-        <w:rPr>
-          <w:sz w:val="32"/>
-          <w:szCs w:val="32"/>
-        </w:rPr>
-        <w:t xml:space="preserve"> :</w:t>
-      </w:r>
-      <w:proofErr w:type="gramEnd"/>
-      <w:r>
-        <w:rPr>
-          <w:sz w:val="32"/>
-          <w:szCs w:val="32"/>
-        </w:rPr>
-        <w:t xml:space="preserve"> </w:t>
+      <w:r>
+        <w:rPr>
+          <w:sz w:val="32"/>
+          <w:szCs w:val="32"/>
+        </w:rPr>
+        <w:t xml:space="preserve">e.g : </w:t>
       </w:r>
     </w:p>
     <w:p>
@@ -2278,115 +2152,55 @@
       <w:r>
         <w:t xml:space="preserve"> </w:t>
       </w:r>
-      <w:proofErr w:type="spellStart"/>
-      <w:r>
-        <w:t>Univ</w:t>
-      </w:r>
-      <w:proofErr w:type="spellEnd"/>
-      <w:r>
-        <w:t xml:space="preserve"> Of Cambridge class notes by </w:t>
-      </w:r>
-      <w:proofErr w:type="spellStart"/>
-      <w:r>
-        <w:t>Lada</w:t>
-      </w:r>
-      <w:proofErr w:type="spellEnd"/>
-      <w:r>
-        <w:t xml:space="preserve"> </w:t>
-      </w:r>
-      <w:proofErr w:type="spellStart"/>
-      <w:r>
-        <w:t>Adamic</w:t>
-      </w:r>
-      <w:proofErr w:type="spellEnd"/>
-    </w:p>
-    <w:p>
-      <w:pPr>
-        <w:rPr>
-          <w:sz w:val="32"/>
-          <w:szCs w:val="32"/>
-        </w:rPr>
-      </w:pPr>
-    </w:p>
-    <w:p>
-      <w:pPr>
-        <w:rPr>
-          <w:sz w:val="32"/>
-          <w:szCs w:val="32"/>
-        </w:rPr>
-      </w:pPr>
-      <w:r>
-        <w:rPr>
-          <w:sz w:val="32"/>
-          <w:szCs w:val="32"/>
-        </w:rPr>
-        <w:t xml:space="preserve">Then there are other centrality measures like </w:t>
-      </w:r>
-      <w:proofErr w:type="spellStart"/>
-      <w:r>
-        <w:rPr>
-          <w:sz w:val="32"/>
-          <w:szCs w:val="32"/>
-        </w:rPr>
-        <w:t>Betweenness</w:t>
-      </w:r>
-      <w:proofErr w:type="spellEnd"/>
-      <w:r>
-        <w:rPr>
-          <w:sz w:val="32"/>
-          <w:szCs w:val="32"/>
-        </w:rPr>
-        <w:t xml:space="preserve"> centrality measure, Closeness Centrality measure. </w:t>
-      </w:r>
-      <w:proofErr w:type="gramStart"/>
-      <w:r>
-        <w:rPr>
-          <w:sz w:val="32"/>
-          <w:szCs w:val="32"/>
-        </w:rPr>
-        <w:t>However</w:t>
-      </w:r>
-      <w:proofErr w:type="gramEnd"/>
-      <w:r>
-        <w:rPr>
-          <w:sz w:val="32"/>
-          <w:szCs w:val="32"/>
-        </w:rPr>
-        <w:t xml:space="preserve"> what we want is not only to understand that which nodes are more important than others, but also those nodes which connect to more important nodes to figure out the network influencers.</w:t>
-      </w:r>
-    </w:p>
-    <w:p>
-      <w:pPr>
-        <w:rPr>
-          <w:sz w:val="32"/>
-          <w:szCs w:val="32"/>
-        </w:rPr>
-      </w:pPr>
-    </w:p>
-    <w:p>
-      <w:pPr>
-        <w:rPr>
-          <w:sz w:val="32"/>
-          <w:szCs w:val="32"/>
-        </w:rPr>
-      </w:pPr>
-      <w:proofErr w:type="spellStart"/>
+      <w:r>
+        <w:t>Univ Of Cambridge class notes by Lada Adamic</w:t>
+      </w:r>
+    </w:p>
+    <w:p>
+      <w:pPr>
+        <w:rPr>
+          <w:sz w:val="32"/>
+          <w:szCs w:val="32"/>
+        </w:rPr>
+      </w:pPr>
+    </w:p>
+    <w:p>
+      <w:pPr>
+        <w:rPr>
+          <w:sz w:val="32"/>
+          <w:szCs w:val="32"/>
+        </w:rPr>
+      </w:pPr>
+      <w:r>
+        <w:rPr>
+          <w:sz w:val="32"/>
+          <w:szCs w:val="32"/>
+        </w:rPr>
+        <w:t>Then there are other centrality measures like Betweenness centrality measure, Closeness Centrality measure. However what we want is not only to understand that which nodes are more important than others, but also those nodes which connect to more important nodes to figure out the network influencers.</w:t>
+      </w:r>
+    </w:p>
+    <w:p>
+      <w:pPr>
+        <w:rPr>
+          <w:sz w:val="32"/>
+          <w:szCs w:val="32"/>
+        </w:rPr>
+      </w:pPr>
+    </w:p>
+    <w:p>
+      <w:pPr>
+        <w:rPr>
+          <w:sz w:val="32"/>
+          <w:szCs w:val="32"/>
+        </w:rPr>
+      </w:pPr>
       <w:r>
         <w:rPr>
           <w:b/>
           <w:sz w:val="32"/>
           <w:szCs w:val="32"/>
         </w:rPr>
-        <w:t>EigenVector</w:t>
-      </w:r>
-      <w:proofErr w:type="spellEnd"/>
-      <w:r>
-        <w:rPr>
-          <w:b/>
-          <w:sz w:val="32"/>
-          <w:szCs w:val="32"/>
-        </w:rPr>
-        <w:t xml:space="preserve"> Centrality:</w:t>
+        <w:t>EigenVector Centrality:</w:t>
       </w:r>
       <w:r>
         <w:rPr>
@@ -2490,27 +2304,9 @@
           <w:t>6</w:t>
         </w:r>
       </w:fldSimple>
-      <w:proofErr w:type="spellStart"/>
-      <w:r>
-        <w:t>Univ</w:t>
-      </w:r>
-      <w:proofErr w:type="spellEnd"/>
-      <w:r>
-        <w:t xml:space="preserve"> of Cambridge class notes by </w:t>
-      </w:r>
-      <w:proofErr w:type="spellStart"/>
-      <w:r>
-        <w:t>Lada</w:t>
-      </w:r>
-      <w:proofErr w:type="spellEnd"/>
-      <w:r>
-        <w:t xml:space="preserve"> </w:t>
-      </w:r>
-      <w:proofErr w:type="spellStart"/>
-      <w:r>
-        <w:t>Adamic</w:t>
-      </w:r>
-      <w:proofErr w:type="spellEnd"/>
+      <w:r>
+        <w:t>Univ of Cambridge class notes by Lada Adamic</w:t>
+      </w:r>
     </w:p>
     <w:p>
       <w:pPr>
@@ -2529,23 +2325,13 @@
           <w:szCs w:val="32"/>
         </w:rPr>
       </w:pPr>
-      <w:proofErr w:type="spellStart"/>
       <w:r>
         <w:rPr>
           <w:b/>
           <w:sz w:val="32"/>
           <w:szCs w:val="32"/>
         </w:rPr>
-        <w:t>EigenVector</w:t>
-      </w:r>
-      <w:proofErr w:type="spellEnd"/>
-      <w:r>
-        <w:rPr>
-          <w:b/>
-          <w:sz w:val="32"/>
-          <w:szCs w:val="32"/>
-        </w:rPr>
-        <w:t xml:space="preserve"> Centrality Algorithm</w:t>
+        <w:t>EigenVector Centrality Algorithm</w:t>
       </w:r>
       <w:r>
         <w:rPr>
@@ -2634,27 +2420,9 @@
           <w:t>7</w:t>
         </w:r>
       </w:fldSimple>
-      <w:proofErr w:type="spellStart"/>
-      <w:r>
-        <w:t>Univ</w:t>
-      </w:r>
-      <w:proofErr w:type="spellEnd"/>
-      <w:r>
-        <w:t xml:space="preserve"> Of Cambridge class notes by </w:t>
-      </w:r>
-      <w:proofErr w:type="spellStart"/>
-      <w:r>
-        <w:t>Lada</w:t>
-      </w:r>
-      <w:proofErr w:type="spellEnd"/>
-      <w:r>
-        <w:t xml:space="preserve"> </w:t>
-      </w:r>
-      <w:proofErr w:type="spellStart"/>
-      <w:r>
-        <w:t>Adamic</w:t>
-      </w:r>
-      <w:proofErr w:type="spellEnd"/>
+      <w:r>
+        <w:t>Univ Of Cambridge class notes by Lada Adamic</w:t>
+      </w:r>
     </w:p>
     <w:p/>
     <w:p/>

</xml_diff>